<commit_message>
Updated FSM doc files with updated FSM diagrams
</commit_message>
<xml_diff>
--- a/FSM_diagrams/error_processing_FSM.docx
+++ b/FSM_diagrams/error_processing_FSM.docx
@@ -325,18 +325,28 @@
       <w:pPr>
         <w:contextualSpacing/>
       </w:pPr>
+    </w:p>
+    <w:p>
+      <w:pPr>
+        <w:contextualSpacing/>
+      </w:pPr>
+    </w:p>
+    <w:p>
+      <w:pPr>
+        <w:contextualSpacing/>
+      </w:pPr>
       <w:r>
         <w:drawing>
-          <wp:anchor distT="0" distB="0" distL="114300" distR="114300" simplePos="0" relativeHeight="251658240" behindDoc="0" locked="0" layoutInCell="1" allowOverlap="1" wp14:anchorId="7A99392E" wp14:editId="4FC6EA97">
+          <wp:anchor distT="0" distB="0" distL="114300" distR="114300" simplePos="0" relativeHeight="251658240" behindDoc="0" locked="0" layoutInCell="1" allowOverlap="1" wp14:anchorId="22866D78" wp14:editId="3401518C">
             <wp:simplePos x="0" y="0"/>
             <wp:positionH relativeFrom="column">
-              <wp:posOffset>-1905</wp:posOffset>
+              <wp:posOffset>280035</wp:posOffset>
             </wp:positionH>
             <wp:positionV relativeFrom="paragraph">
-              <wp:posOffset>184150</wp:posOffset>
+              <wp:posOffset>56515</wp:posOffset>
             </wp:positionV>
-            <wp:extent cx="6671340" cy="7475220"/>
-            <wp:effectExtent l="0" t="0" r="0" b="0"/>
+            <wp:extent cx="5844540" cy="6512983"/>
+            <wp:effectExtent l="0" t="0" r="3810" b="2540"/>
             <wp:wrapNone/>
             <wp:docPr id="1" name="Picture 1"/>
             <wp:cNvGraphicFramePr>
@@ -364,7 +374,7 @@
                   <pic:spPr>
                     <a:xfrm>
                       <a:off x="0" y="0"/>
-                      <a:ext cx="6675620" cy="7480016"/>
+                      <a:ext cx="5844540" cy="6512983"/>
                     </a:xfrm>
                     <a:prstGeom prst="rect">
                       <a:avLst/>
@@ -382,16 +392,6 @@
           </wp:anchor>
         </w:drawing>
       </w:r>
-    </w:p>
-    <w:p>
-      <w:pPr>
-        <w:contextualSpacing/>
-      </w:pPr>
-    </w:p>
-    <w:p>
-      <w:pPr>
-        <w:contextualSpacing/>
-      </w:pPr>
     </w:p>
     <w:p>
       <w:pPr>

</xml_diff>